<commit_message>
Sample code demonstrating lists and vectors.
</commit_message>
<xml_diff>
--- a/miguel/Week2/recursiveBinarySearch.docx
+++ b/miguel/Week2/recursiveBinarySearch.docx
@@ -1,6 +1,6 @@
 
 <file path=word/document.xml><?xml version="1.0" encoding="utf-8"?>
-<w:document xmlns:wpc="http://schemas.microsoft.com/office/word/2010/wordprocessingCanvas" xmlns:cx="http://schemas.microsoft.com/office/drawing/2014/chartex" xmlns:cx1="http://schemas.microsoft.com/office/drawing/2015/9/8/chartex" xmlns:cx2="http://schemas.microsoft.com/office/drawing/2015/10/21/chartex" xmlns:mc="http://schemas.openxmlformats.org/markup-compatibility/2006" xmlns:o="urn:schemas-microsoft-com:office:office" xmlns:r="http://schemas.openxmlformats.org/officeDocument/2006/relationships" xmlns:m="http://schemas.openxmlformats.org/officeDocument/2006/math" xmlns:v="urn:schemas-microsoft-com:vml" xmlns:wp14="http://schemas.microsoft.com/office/word/2010/wordprocessingDrawing" xmlns:wp="http://schemas.openxmlformats.org/drawingml/2006/wordprocessingDrawing" xmlns:w10="urn:schemas-microsoft-com:office:word" xmlns:w="http://schemas.openxmlformats.org/wordprocessingml/2006/main" xmlns:w14="http://schemas.microsoft.com/office/word/2010/wordml" xmlns:w15="http://schemas.microsoft.com/office/word/2012/wordml" xmlns:w16se="http://schemas.microsoft.com/office/word/2015/wordml/symex" xmlns:wpg="http://schemas.microsoft.com/office/word/2010/wordprocessingGroup" xmlns:wpi="http://schemas.microsoft.com/office/word/2010/wordprocessingInk" xmlns:wne="http://schemas.microsoft.com/office/word/2006/wordml" xmlns:wps="http://schemas.microsoft.com/office/word/2010/wordprocessingShape" mc:Ignorable="w14 w15 w16se wp14">
+<w:document xmlns:wpc="http://schemas.microsoft.com/office/word/2010/wordprocessingCanvas" xmlns:cx="http://schemas.microsoft.com/office/drawing/2014/chartex" xmlns:cx1="http://schemas.microsoft.com/office/drawing/2015/9/8/chartex" xmlns:cx2="http://schemas.microsoft.com/office/drawing/2015/10/21/chartex" xmlns:cx3="http://schemas.microsoft.com/office/drawing/2016/5/9/chartex" xmlns:cx4="http://schemas.microsoft.com/office/drawing/2016/5/10/chartex" xmlns:cx5="http://schemas.microsoft.com/office/drawing/2016/5/11/chartex" xmlns:cx6="http://schemas.microsoft.com/office/drawing/2016/5/12/chartex" xmlns:cx7="http://schemas.microsoft.com/office/drawing/2016/5/13/chartex" xmlns:cx8="http://schemas.microsoft.com/office/drawing/2016/5/14/chartex" xmlns:mc="http://schemas.openxmlformats.org/markup-compatibility/2006" xmlns:aink="http://schemas.microsoft.com/office/drawing/2016/ink" xmlns:am3d="http://schemas.microsoft.com/office/drawing/2017/model3d" xmlns:o="urn:schemas-microsoft-com:office:office" xmlns:r="http://schemas.openxmlformats.org/officeDocument/2006/relationships" xmlns:m="http://schemas.openxmlformats.org/officeDocument/2006/math" xmlns:v="urn:schemas-microsoft-com:vml" xmlns:wp14="http://schemas.microsoft.com/office/word/2010/wordprocessingDrawing" xmlns:wp="http://schemas.openxmlformats.org/drawingml/2006/wordprocessingDrawing" xmlns:w10="urn:schemas-microsoft-com:office:word" xmlns:w="http://schemas.openxmlformats.org/wordprocessingml/2006/main" xmlns:w14="http://schemas.microsoft.com/office/word/2010/wordml" xmlns:w15="http://schemas.microsoft.com/office/word/2012/wordml" xmlns:w16cid="http://schemas.microsoft.com/office/word/2016/wordml/cid" xmlns:w16se="http://schemas.microsoft.com/office/word/2015/wordml/symex" xmlns:wpg="http://schemas.microsoft.com/office/word/2010/wordprocessingGroup" xmlns:wpi="http://schemas.microsoft.com/office/word/2010/wordprocessingInk" xmlns:wne="http://schemas.microsoft.com/office/word/2006/wordml" xmlns:wps="http://schemas.microsoft.com/office/word/2010/wordprocessingShape" mc:Ignorable="w14 w15 w16se w16cid wp14">
   <w:body>
     <w:tbl>
       <w:tblPr>
@@ -102,7 +102,7 @@
               <mc:AlternateContent>
                 <mc:Choice Requires="wps">
                   <w:drawing>
-                    <wp:anchor distT="0" distB="0" distL="114300" distR="114300" simplePos="0" relativeHeight="251673600" behindDoc="0" locked="0" layoutInCell="1" allowOverlap="1">
+                    <wp:anchor distT="0" distB="0" distL="114300" distR="114300" simplePos="0" relativeHeight="251673600" behindDoc="0" locked="0" layoutInCell="1" allowOverlap="1" wp14:anchorId="49B7A426" wp14:editId="25211B13">
                       <wp:simplePos x="0" y="0"/>
                       <wp:positionH relativeFrom="column">
                         <wp:posOffset>144780</wp:posOffset>
@@ -231,7 +231,7 @@
               <mc:AlternateContent>
                 <mc:Choice Requires="wps">
                   <w:drawing>
-                    <wp:anchor distT="0" distB="0" distL="114300" distR="114300" simplePos="0" relativeHeight="251661312" behindDoc="0" locked="0" layoutInCell="1" allowOverlap="1">
+                    <wp:anchor distT="0" distB="0" distL="114300" distR="114300" simplePos="0" relativeHeight="251661312" behindDoc="0" locked="0" layoutInCell="1" allowOverlap="1" wp14:anchorId="02187682" wp14:editId="7F86FB17">
                       <wp:simplePos x="0" y="0"/>
                       <wp:positionH relativeFrom="column">
                         <wp:posOffset>105410</wp:posOffset>
@@ -437,7 +437,7 @@
               <mc:AlternateContent>
                 <mc:Choice Requires="wps">
                   <w:drawing>
-                    <wp:anchor distT="0" distB="0" distL="114300" distR="114300" simplePos="0" relativeHeight="251660288" behindDoc="0" locked="0" layoutInCell="1" allowOverlap="1">
+                    <wp:anchor distT="0" distB="0" distL="114300" distR="114300" simplePos="0" relativeHeight="251660288" behindDoc="0" locked="0" layoutInCell="1" allowOverlap="1" wp14:anchorId="785BA574" wp14:editId="6EE74CE6">
                       <wp:simplePos x="0" y="0"/>
                       <wp:positionH relativeFrom="column">
                         <wp:posOffset>126365</wp:posOffset>
@@ -532,7 +532,7 @@
               <mc:AlternateContent>
                 <mc:Choice Requires="wps">
                   <w:drawing>
-                    <wp:anchor distT="0" distB="0" distL="114300" distR="114300" simplePos="0" relativeHeight="251662336" behindDoc="0" locked="0" layoutInCell="1" allowOverlap="1">
+                    <wp:anchor distT="0" distB="0" distL="114300" distR="114300" simplePos="0" relativeHeight="251662336" behindDoc="0" locked="0" layoutInCell="1" allowOverlap="1" wp14:anchorId="3A7DF3D7" wp14:editId="0D004252">
                       <wp:simplePos x="0" y="0"/>
                       <wp:positionH relativeFrom="column">
                         <wp:posOffset>135255</wp:posOffset>
@@ -691,7 +691,7 @@
               <mc:AlternateContent>
                 <mc:Choice Requires="wps">
                   <w:drawing>
-                    <wp:anchor distT="0" distB="0" distL="114300" distR="114300" simplePos="0" relativeHeight="251663360" behindDoc="0" locked="0" layoutInCell="1" allowOverlap="1">
+                    <wp:anchor distT="0" distB="0" distL="114300" distR="114300" simplePos="0" relativeHeight="251663360" behindDoc="0" locked="0" layoutInCell="1" allowOverlap="1" wp14:anchorId="5DFCF4A4" wp14:editId="4C4221E7">
                       <wp:simplePos x="0" y="0"/>
                       <wp:positionH relativeFrom="column">
                         <wp:posOffset>152400</wp:posOffset>
@@ -786,7 +786,7 @@
               <mc:AlternateContent>
                 <mc:Choice Requires="wps">
                   <w:drawing>
-                    <wp:anchor distT="0" distB="0" distL="114300" distR="114300" simplePos="0" relativeHeight="251672576" behindDoc="0" locked="0" layoutInCell="1" allowOverlap="1">
+                    <wp:anchor distT="0" distB="0" distL="114300" distR="114300" simplePos="0" relativeHeight="251672576" behindDoc="0" locked="0" layoutInCell="1" allowOverlap="1" wp14:anchorId="201B6B18" wp14:editId="56E838D5">
                       <wp:simplePos x="0" y="0"/>
                       <wp:positionH relativeFrom="column">
                         <wp:posOffset>151130</wp:posOffset>
@@ -922,7 +922,7 @@
               <mc:AlternateContent>
                 <mc:Choice Requires="wps">
                   <w:drawing>
-                    <wp:anchor distT="0" distB="0" distL="114300" distR="114300" simplePos="0" relativeHeight="251664384" behindDoc="0" locked="0" layoutInCell="1" allowOverlap="1">
+                    <wp:anchor distT="0" distB="0" distL="114300" distR="114300" simplePos="0" relativeHeight="251664384" behindDoc="0" locked="0" layoutInCell="1" allowOverlap="1" wp14:anchorId="25D9174D" wp14:editId="145FA93C">
                       <wp:simplePos x="0" y="0"/>
                       <wp:positionH relativeFrom="column">
                         <wp:posOffset>74295</wp:posOffset>
@@ -1003,7 +1003,7 @@
               <mc:AlternateContent>
                 <mc:Choice Requires="wps">
                   <w:drawing>
-                    <wp:anchor distT="0" distB="0" distL="114300" distR="114300" simplePos="0" relativeHeight="251668480" behindDoc="0" locked="0" layoutInCell="1" allowOverlap="1">
+                    <wp:anchor distT="0" distB="0" distL="114300" distR="114300" simplePos="0" relativeHeight="251668480" behindDoc="0" locked="0" layoutInCell="1" allowOverlap="1" wp14:anchorId="34EC287B" wp14:editId="62D9CDAC">
                       <wp:simplePos x="0" y="0"/>
                       <wp:positionH relativeFrom="column">
                         <wp:posOffset>78740</wp:posOffset>
@@ -1120,7 +1120,7 @@
               <mc:AlternateContent>
                 <mc:Choice Requires="wps">
                   <w:drawing>
-                    <wp:anchor distT="0" distB="0" distL="114300" distR="114300" simplePos="0" relativeHeight="251665408" behindDoc="0" locked="0" layoutInCell="1" allowOverlap="1">
+                    <wp:anchor distT="0" distB="0" distL="114300" distR="114300" simplePos="0" relativeHeight="251665408" behindDoc="0" locked="0" layoutInCell="1" allowOverlap="1" wp14:anchorId="58B43B44" wp14:editId="15527C3E">
                       <wp:simplePos x="0" y="0"/>
                       <wp:positionH relativeFrom="column">
                         <wp:posOffset>82550</wp:posOffset>
@@ -1201,7 +1201,7 @@
               <mc:AlternateContent>
                 <mc:Choice Requires="wps">
                   <w:drawing>
-                    <wp:anchor distT="0" distB="0" distL="114300" distR="114300" simplePos="0" relativeHeight="251669504" behindDoc="0" locked="0" layoutInCell="1" allowOverlap="1">
+                    <wp:anchor distT="0" distB="0" distL="114300" distR="114300" simplePos="0" relativeHeight="251669504" behindDoc="0" locked="0" layoutInCell="1" allowOverlap="1" wp14:anchorId="18751684" wp14:editId="5EED7E13">
                       <wp:simplePos x="0" y="0"/>
                       <wp:positionH relativeFrom="column">
                         <wp:posOffset>96520</wp:posOffset>
@@ -1318,7 +1318,7 @@
               <mc:AlternateContent>
                 <mc:Choice Requires="wps">
                   <w:drawing>
-                    <wp:anchor distT="0" distB="0" distL="114300" distR="114300" simplePos="0" relativeHeight="251666432" behindDoc="0" locked="0" layoutInCell="1" allowOverlap="1">
+                    <wp:anchor distT="0" distB="0" distL="114300" distR="114300" simplePos="0" relativeHeight="251666432" behindDoc="0" locked="0" layoutInCell="1" allowOverlap="1" wp14:anchorId="580A7A9D" wp14:editId="250EBF77">
                       <wp:simplePos x="0" y="0"/>
                       <wp:positionH relativeFrom="column">
                         <wp:posOffset>100330</wp:posOffset>
@@ -1399,7 +1399,7 @@
               <mc:AlternateContent>
                 <mc:Choice Requires="wps">
                   <w:drawing>
-                    <wp:anchor distT="0" distB="0" distL="114300" distR="114300" simplePos="0" relativeHeight="251670528" behindDoc="0" locked="0" layoutInCell="1" allowOverlap="1">
+                    <wp:anchor distT="0" distB="0" distL="114300" distR="114300" simplePos="0" relativeHeight="251670528" behindDoc="0" locked="0" layoutInCell="1" allowOverlap="1" wp14:anchorId="41D3F752" wp14:editId="7BC3DC60">
                       <wp:simplePos x="0" y="0"/>
                       <wp:positionH relativeFrom="column">
                         <wp:posOffset>95250</wp:posOffset>
@@ -1522,7 +1522,7 @@
               <mc:AlternateContent>
                 <mc:Choice Requires="wps">
                   <w:drawing>
-                    <wp:anchor distT="0" distB="0" distL="114300" distR="114300" simplePos="0" relativeHeight="251667456" behindDoc="0" locked="0" layoutInCell="1" allowOverlap="1">
+                    <wp:anchor distT="0" distB="0" distL="114300" distR="114300" simplePos="0" relativeHeight="251667456" behindDoc="0" locked="0" layoutInCell="1" allowOverlap="1" wp14:anchorId="23EA5C0B" wp14:editId="70D9CD90">
                       <wp:simplePos x="0" y="0"/>
                       <wp:positionH relativeFrom="column">
                         <wp:posOffset>126365</wp:posOffset>
@@ -1603,7 +1603,7 @@
               <mc:AlternateContent>
                 <mc:Choice Requires="wps">
                   <w:drawing>
-                    <wp:anchor distT="0" distB="0" distL="114300" distR="114300" simplePos="0" relativeHeight="251671552" behindDoc="0" locked="0" layoutInCell="1" allowOverlap="1">
+                    <wp:anchor distT="0" distB="0" distL="114300" distR="114300" simplePos="0" relativeHeight="251671552" behindDoc="0" locked="0" layoutInCell="1" allowOverlap="1" wp14:anchorId="6EAFF6A9" wp14:editId="6F969A37">
                       <wp:simplePos x="0" y="0"/>
                       <wp:positionH relativeFrom="column">
                         <wp:posOffset>158750</wp:posOffset>
@@ -2195,8 +2195,6 @@
         </w:rPr>
         <w:t>, 0, KEY_SIZE-1, key)</w:t>
       </w:r>
-      <w:bookmarkStart w:id="0" w:name="_GoBack"/>
-      <w:bookmarkEnd w:id="0"/>
     </w:p>
     <w:p>
       <w:pPr>
@@ -2880,13 +2878,23 @@
           <w:sz w:val="24"/>
           <w:szCs w:val="24"/>
         </w:rPr>
-        <w:t>4, 4, 4)//</w:t>
+        <w:t>4, 4, 4)</w:t>
+      </w:r>
+      <w:bookmarkStart w:id="0" w:name="_GoBack"/>
+      <w:r>
+        <w:rPr>
+          <w:rFonts w:cstheme="minorHAnsi"/>
+          <w:color w:val="00B050"/>
+          <w:sz w:val="24"/>
+          <w:szCs w:val="24"/>
+        </w:rPr>
+        <w:t>//</w:t>
       </w:r>
       <w:proofErr w:type="spellStart"/>
       <w:r>
         <w:rPr>
           <w:rFonts w:cstheme="minorHAnsi"/>
-          <w:color w:val="000000" w:themeColor="text1"/>
+          <w:color w:val="00B050"/>
           <w:sz w:val="24"/>
           <w:szCs w:val="24"/>
         </w:rPr>
@@ -2896,7 +2904,7 @@
       <w:r>
         <w:rPr>
           <w:rFonts w:cstheme="minorHAnsi"/>
-          <w:color w:val="000000" w:themeColor="text1"/>
+          <w:color w:val="00B050"/>
           <w:sz w:val="24"/>
           <w:szCs w:val="24"/>
         </w:rPr>
@@ -2906,7 +2914,7 @@
       <w:r>
         <w:rPr>
           <w:rFonts w:cstheme="minorHAnsi"/>
-          <w:color w:val="000000" w:themeColor="text1"/>
+          <w:color w:val="00B050"/>
           <w:sz w:val="24"/>
           <w:szCs w:val="24"/>
         </w:rPr>
@@ -2916,12 +2924,13 @@
       <w:r>
         <w:rPr>
           <w:rFonts w:cstheme="minorHAnsi"/>
-          <w:color w:val="000000" w:themeColor="text1"/>
+          <w:color w:val="00B050"/>
           <w:sz w:val="24"/>
           <w:szCs w:val="24"/>
         </w:rPr>
         <w:t>, first, mid-1, key)</w:t>
       </w:r>
+      <w:bookmarkEnd w:id="0"/>
     </w:p>
     <w:p>
       <w:pPr>
@@ -3046,7 +3055,7 @@
 </file>
 
 <file path=word/numbering.xml><?xml version="1.0" encoding="utf-8"?>
-<w:numbering xmlns:wpc="http://schemas.microsoft.com/office/word/2010/wordprocessingCanvas" xmlns:cx="http://schemas.microsoft.com/office/drawing/2014/chartex" xmlns:cx1="http://schemas.microsoft.com/office/drawing/2015/9/8/chartex" xmlns:cx2="http://schemas.microsoft.com/office/drawing/2015/10/21/chartex" xmlns:mc="http://schemas.openxmlformats.org/markup-compatibility/2006" xmlns:o="urn:schemas-microsoft-com:office:office" xmlns:r="http://schemas.openxmlformats.org/officeDocument/2006/relationships" xmlns:m="http://schemas.openxmlformats.org/officeDocument/2006/math" xmlns:v="urn:schemas-microsoft-com:vml" xmlns:wp14="http://schemas.microsoft.com/office/word/2010/wordprocessingDrawing" xmlns:wp="http://schemas.openxmlformats.org/drawingml/2006/wordprocessingDrawing" xmlns:w10="urn:schemas-microsoft-com:office:word" xmlns:w="http://schemas.openxmlformats.org/wordprocessingml/2006/main" xmlns:w14="http://schemas.microsoft.com/office/word/2010/wordml" xmlns:w15="http://schemas.microsoft.com/office/word/2012/wordml" xmlns:w16se="http://schemas.microsoft.com/office/word/2015/wordml/symex" xmlns:wpg="http://schemas.microsoft.com/office/word/2010/wordprocessingGroup" xmlns:wpi="http://schemas.microsoft.com/office/word/2010/wordprocessingInk" xmlns:wne="http://schemas.microsoft.com/office/word/2006/wordml" xmlns:wps="http://schemas.microsoft.com/office/word/2010/wordprocessingShape" mc:Ignorable="w14 w15 w16se wp14">
+<w:numbering xmlns:wpc="http://schemas.microsoft.com/office/word/2010/wordprocessingCanvas" xmlns:cx="http://schemas.microsoft.com/office/drawing/2014/chartex" xmlns:cx1="http://schemas.microsoft.com/office/drawing/2015/9/8/chartex" xmlns:cx2="http://schemas.microsoft.com/office/drawing/2015/10/21/chartex" xmlns:cx3="http://schemas.microsoft.com/office/drawing/2016/5/9/chartex" xmlns:cx4="http://schemas.microsoft.com/office/drawing/2016/5/10/chartex" xmlns:cx5="http://schemas.microsoft.com/office/drawing/2016/5/11/chartex" xmlns:cx6="http://schemas.microsoft.com/office/drawing/2016/5/12/chartex" xmlns:cx7="http://schemas.microsoft.com/office/drawing/2016/5/13/chartex" xmlns:cx8="http://schemas.microsoft.com/office/drawing/2016/5/14/chartex" xmlns:mc="http://schemas.openxmlformats.org/markup-compatibility/2006" xmlns:aink="http://schemas.microsoft.com/office/drawing/2016/ink" xmlns:am3d="http://schemas.microsoft.com/office/drawing/2017/model3d" xmlns:o="urn:schemas-microsoft-com:office:office" xmlns:r="http://schemas.openxmlformats.org/officeDocument/2006/relationships" xmlns:m="http://schemas.openxmlformats.org/officeDocument/2006/math" xmlns:v="urn:schemas-microsoft-com:vml" xmlns:wp14="http://schemas.microsoft.com/office/word/2010/wordprocessingDrawing" xmlns:wp="http://schemas.openxmlformats.org/drawingml/2006/wordprocessingDrawing" xmlns:w10="urn:schemas-microsoft-com:office:word" xmlns:w="http://schemas.openxmlformats.org/wordprocessingml/2006/main" xmlns:w14="http://schemas.microsoft.com/office/word/2010/wordml" xmlns:w15="http://schemas.microsoft.com/office/word/2012/wordml" xmlns:w16cid="http://schemas.microsoft.com/office/word/2016/wordml/cid" xmlns:w16se="http://schemas.microsoft.com/office/word/2015/wordml/symex" xmlns:wpg="http://schemas.microsoft.com/office/word/2010/wordprocessingGroup" xmlns:wpi="http://schemas.microsoft.com/office/word/2010/wordprocessingInk" xmlns:wne="http://schemas.microsoft.com/office/word/2006/wordml" xmlns:wps="http://schemas.microsoft.com/office/word/2010/wordprocessingShape" mc:Ignorable="w14 w15 w16se w16cid wp14">
   <w:abstractNum w:abstractNumId="0" w15:restartNumberingAfterBreak="0">
     <w:nsid w:val="262C1FC0"/>
     <w:multiLevelType w:val="hybridMultilevel"/>
@@ -3166,7 +3175,7 @@
 </file>
 
 <file path=word/styles.xml><?xml version="1.0" encoding="utf-8"?>
-<w:styles xmlns:mc="http://schemas.openxmlformats.org/markup-compatibility/2006" xmlns:r="http://schemas.openxmlformats.org/officeDocument/2006/relationships" xmlns:w="http://schemas.openxmlformats.org/wordprocessingml/2006/main" xmlns:w14="http://schemas.microsoft.com/office/word/2010/wordml" xmlns:w15="http://schemas.microsoft.com/office/word/2012/wordml" xmlns:w16se="http://schemas.microsoft.com/office/word/2015/wordml/symex" mc:Ignorable="w14 w15 w16se">
+<w:styles xmlns:mc="http://schemas.openxmlformats.org/markup-compatibility/2006" xmlns:r="http://schemas.openxmlformats.org/officeDocument/2006/relationships" xmlns:w="http://schemas.openxmlformats.org/wordprocessingml/2006/main" xmlns:w14="http://schemas.microsoft.com/office/word/2010/wordml" xmlns:w15="http://schemas.microsoft.com/office/word/2012/wordml" xmlns:w16cid="http://schemas.microsoft.com/office/word/2016/wordml/cid" xmlns:w16se="http://schemas.microsoft.com/office/word/2015/wordml/symex" mc:Ignorable="w14 w15 w16se w16cid">
   <w:docDefaults>
     <w:rPrDefault>
       <w:rPr>
@@ -3182,7 +3191,7 @@
       </w:pPr>
     </w:pPrDefault>
   </w:docDefaults>
-  <w:latentStyles w:defLockedState="0" w:defUIPriority="99" w:defSemiHidden="0" w:defUnhideWhenUsed="0" w:defQFormat="0" w:count="373">
+  <w:latentStyles w:defLockedState="0" w:defUIPriority="99" w:defSemiHidden="0" w:defUnhideWhenUsed="0" w:defQFormat="0" w:count="375">
     <w:lsdException w:name="Normal" w:uiPriority="0" w:qFormat="1"/>
     <w:lsdException w:name="heading 1" w:uiPriority="9" w:qFormat="1"/>
     <w:lsdException w:name="heading 2" w:semiHidden="1" w:uiPriority="9" w:unhideWhenUsed="1" w:qFormat="1"/>
@@ -3288,7 +3297,6 @@
     <w:lsdException w:name="HTML Sample" w:semiHidden="1" w:unhideWhenUsed="1"/>
     <w:lsdException w:name="HTML Typewriter" w:semiHidden="1" w:unhideWhenUsed="1"/>
     <w:lsdException w:name="HTML Variable" w:semiHidden="1" w:unhideWhenUsed="1"/>
-    <w:lsdException w:name="Normal Table" w:semiHidden="1" w:unhideWhenUsed="1"/>
     <w:lsdException w:name="annotation subject" w:semiHidden="1" w:unhideWhenUsed="1"/>
     <w:lsdException w:name="No List" w:semiHidden="1" w:unhideWhenUsed="1"/>
     <w:lsdException w:name="Outline List 1" w:semiHidden="1" w:unhideWhenUsed="1"/>
@@ -3334,11 +3342,9 @@
     <w:lsdException w:name="Table Subtle 1" w:semiHidden="1" w:unhideWhenUsed="1"/>
     <w:lsdException w:name="Table Subtle 2" w:semiHidden="1" w:unhideWhenUsed="1"/>
     <w:lsdException w:name="Table Web 1" w:semiHidden="1" w:unhideWhenUsed="1"/>
-    <w:lsdException w:name="Table Web 2" w:semiHidden="1" w:unhideWhenUsed="1"/>
     <w:lsdException w:name="Table Web 3" w:semiHidden="1" w:unhideWhenUsed="1"/>
     <w:lsdException w:name="Balloon Text" w:semiHidden="1" w:unhideWhenUsed="1"/>
     <w:lsdException w:name="Table Grid" w:uiPriority="39"/>
-    <w:lsdException w:name="Table Theme" w:semiHidden="1" w:unhideWhenUsed="1"/>
     <w:lsdException w:name="Placeholder Text" w:semiHidden="1"/>
     <w:lsdException w:name="No Spacing" w:uiPriority="1" w:qFormat="1"/>
     <w:lsdException w:name="Light Shading" w:uiPriority="60"/>
@@ -3556,6 +3562,8 @@
     <w:lsdException w:name="List Table 7 Colorful Accent 6" w:uiPriority="52"/>
     <w:lsdException w:name="Mention" w:semiHidden="1" w:unhideWhenUsed="1"/>
     <w:lsdException w:name="Smart Hyperlink" w:semiHidden="1" w:unhideWhenUsed="1"/>
+    <w:lsdException w:name="Hashtag" w:semiHidden="1" w:unhideWhenUsed="1"/>
+    <w:lsdException w:name="Unresolved Mention" w:semiHidden="1" w:unhideWhenUsed="1"/>
   </w:latentStyles>
   <w:style w:type="paragraph" w:default="1" w:styleId="Normal">
     <w:name w:val="Normal"/>

</xml_diff>